<commit_message>
added final details into movement touch controls and version control logging
</commit_message>
<xml_diff>
--- a/External Game Document - Henao Games.docx
+++ b/External Game Document - Henao Games.docx
@@ -786,25 +786,7 @@
             <w:sz w:val="24"/>
             <w:szCs w:val="24"/>
           </w:rPr>
-          <w:t>Interf</w:t>
-        </w:r>
-        <w:r>
-          <w:rPr>
-            <w:rStyle w:val="Hyperlink"/>
-            <w:bCs/>
-            <w:sz w:val="24"/>
-            <w:szCs w:val="24"/>
-          </w:rPr>
-          <w:t>a</w:t>
-        </w:r>
-        <w:r>
-          <w:rPr>
-            <w:rStyle w:val="Hyperlink"/>
-            <w:bCs/>
-            <w:sz w:val="24"/>
-            <w:szCs w:val="24"/>
-          </w:rPr>
-          <w:t>ce Sketches</w:t>
+          <w:t>Interface Sketches</w:t>
         </w:r>
       </w:hyperlink>
     </w:p>
@@ -1122,25 +1104,7 @@
             <w:sz w:val="24"/>
             <w:szCs w:val="24"/>
           </w:rPr>
-          <w:t>Future Fea</w:t>
-        </w:r>
-        <w:r>
-          <w:rPr>
-            <w:rStyle w:val="Hyperlink"/>
-            <w:bCs/>
-            <w:sz w:val="24"/>
-            <w:szCs w:val="24"/>
-          </w:rPr>
-          <w:t>t</w:t>
-        </w:r>
-        <w:r>
-          <w:rPr>
-            <w:rStyle w:val="Hyperlink"/>
-            <w:bCs/>
-            <w:sz w:val="24"/>
-            <w:szCs w:val="24"/>
-          </w:rPr>
-          <w:t>ures</w:t>
+          <w:t>Future Features</w:t>
         </w:r>
       </w:hyperlink>
     </w:p>
@@ -1157,6 +1121,182 @@
     </w:p>
     <w:p>
       <w:pPr>
+        <w:pStyle w:val="ListParagraph"/>
+        <w:rPr>
+          <w:b/>
+          <w:sz w:val="24"/>
+          <w:szCs w:val="24"/>
+          <w:u w:val="single"/>
+        </w:rPr>
+      </w:pPr>
+    </w:p>
+    <w:p>
+      <w:pPr>
+        <w:pStyle w:val="ListParagraph"/>
+        <w:rPr>
+          <w:b/>
+          <w:sz w:val="24"/>
+          <w:szCs w:val="24"/>
+          <w:u w:val="single"/>
+        </w:rPr>
+      </w:pPr>
+    </w:p>
+    <w:p>
+      <w:pPr>
+        <w:pStyle w:val="ListParagraph"/>
+        <w:rPr>
+          <w:b/>
+          <w:sz w:val="24"/>
+          <w:szCs w:val="24"/>
+          <w:u w:val="single"/>
+        </w:rPr>
+      </w:pPr>
+    </w:p>
+    <w:p>
+      <w:pPr>
+        <w:pStyle w:val="ListParagraph"/>
+        <w:rPr>
+          <w:b/>
+          <w:sz w:val="24"/>
+          <w:szCs w:val="24"/>
+          <w:u w:val="single"/>
+        </w:rPr>
+      </w:pPr>
+    </w:p>
+    <w:p>
+      <w:pPr>
+        <w:pStyle w:val="ListParagraph"/>
+        <w:rPr>
+          <w:b/>
+          <w:sz w:val="24"/>
+          <w:szCs w:val="24"/>
+          <w:u w:val="single"/>
+        </w:rPr>
+      </w:pPr>
+    </w:p>
+    <w:p>
+      <w:pPr>
+        <w:pStyle w:val="ListParagraph"/>
+        <w:rPr>
+          <w:b/>
+          <w:sz w:val="24"/>
+          <w:szCs w:val="24"/>
+          <w:u w:val="single"/>
+        </w:rPr>
+      </w:pPr>
+    </w:p>
+    <w:p>
+      <w:pPr>
+        <w:pStyle w:val="ListParagraph"/>
+        <w:rPr>
+          <w:b/>
+          <w:sz w:val="24"/>
+          <w:szCs w:val="24"/>
+          <w:u w:val="single"/>
+        </w:rPr>
+      </w:pPr>
+    </w:p>
+    <w:p>
+      <w:pPr>
+        <w:pStyle w:val="ListParagraph"/>
+        <w:rPr>
+          <w:b/>
+          <w:sz w:val="24"/>
+          <w:szCs w:val="24"/>
+          <w:u w:val="single"/>
+        </w:rPr>
+      </w:pPr>
+    </w:p>
+    <w:p>
+      <w:pPr>
+        <w:pStyle w:val="ListParagraph"/>
+        <w:rPr>
+          <w:b/>
+          <w:sz w:val="24"/>
+          <w:szCs w:val="24"/>
+          <w:u w:val="single"/>
+        </w:rPr>
+      </w:pPr>
+    </w:p>
+    <w:p>
+      <w:pPr>
+        <w:pStyle w:val="ListParagraph"/>
+        <w:rPr>
+          <w:b/>
+          <w:sz w:val="24"/>
+          <w:szCs w:val="24"/>
+          <w:u w:val="single"/>
+        </w:rPr>
+      </w:pPr>
+    </w:p>
+    <w:p>
+      <w:pPr>
+        <w:pStyle w:val="ListParagraph"/>
+        <w:rPr>
+          <w:b/>
+          <w:sz w:val="24"/>
+          <w:szCs w:val="24"/>
+          <w:u w:val="single"/>
+        </w:rPr>
+      </w:pPr>
+    </w:p>
+    <w:p>
+      <w:pPr>
+        <w:pStyle w:val="ListParagraph"/>
+        <w:rPr>
+          <w:b/>
+          <w:sz w:val="24"/>
+          <w:szCs w:val="24"/>
+          <w:u w:val="single"/>
+        </w:rPr>
+      </w:pPr>
+    </w:p>
+    <w:p>
+      <w:pPr>
+        <w:pStyle w:val="ListParagraph"/>
+        <w:rPr>
+          <w:b/>
+          <w:sz w:val="24"/>
+          <w:szCs w:val="24"/>
+          <w:u w:val="single"/>
+        </w:rPr>
+      </w:pPr>
+    </w:p>
+    <w:p>
+      <w:pPr>
+        <w:pStyle w:val="ListParagraph"/>
+        <w:rPr>
+          <w:b/>
+          <w:sz w:val="24"/>
+          <w:szCs w:val="24"/>
+          <w:u w:val="single"/>
+        </w:rPr>
+      </w:pPr>
+    </w:p>
+    <w:p>
+      <w:pPr>
+        <w:pStyle w:val="ListParagraph"/>
+        <w:rPr>
+          <w:b/>
+          <w:sz w:val="24"/>
+          <w:szCs w:val="24"/>
+          <w:u w:val="single"/>
+        </w:rPr>
+      </w:pPr>
+    </w:p>
+    <w:p>
+      <w:pPr>
+        <w:pStyle w:val="ListParagraph"/>
+        <w:rPr>
+          <w:b/>
+          <w:sz w:val="24"/>
+          <w:szCs w:val="24"/>
+          <w:u w:val="single"/>
+        </w:rPr>
+      </w:pPr>
+    </w:p>
+    <w:p>
+      <w:pPr>
         <w:jc w:val="center"/>
         <w:rPr>
           <w:b/>
@@ -1172,6 +1312,7 @@
           <w:szCs w:val="24"/>
           <w:u w:val="single"/>
         </w:rPr>
+        <w:lastRenderedPageBreak/>
         <w:t>Version History</w:t>
       </w:r>
     </w:p>
@@ -1280,7 +1421,113 @@
           <w:sz w:val="24"/>
           <w:szCs w:val="24"/>
         </w:rPr>
-        <w:t xml:space="preserve"> music etc.)</w:t>
+        <w:t xml:space="preserve"> music</w:t>
+      </w:r>
+      <w:r>
+        <w:rPr>
+          <w:sz w:val="24"/>
+          <w:szCs w:val="24"/>
+        </w:rPr>
+        <w:t>)</w:t>
+      </w:r>
+      <w:r>
+        <w:rPr>
+          <w:noProof/>
+        </w:rPr>
+        <w:t xml:space="preserve"> </w:t>
+      </w:r>
+      <w:r>
+        <w:rPr>
+          <w:sz w:val="24"/>
+          <w:szCs w:val="24"/>
+        </w:rPr>
+        <w:drawing>
+          <wp:inline distT="0" distB="0" distL="0" distR="0" wp14:anchorId="1F97DC59" wp14:editId="1FED0A1E">
+            <wp:extent cx="3134162" cy="5001323"/>
+            <wp:effectExtent l="0" t="0" r="9525" b="8890"/>
+            <wp:docPr id="415782876" name="Picture 1"/>
+            <wp:cNvGraphicFramePr>
+              <a:graphicFrameLocks xmlns:a="http://schemas.openxmlformats.org/drawingml/2006/main" noChangeAspect="1"/>
+            </wp:cNvGraphicFramePr>
+            <a:graphic xmlns:a="http://schemas.openxmlformats.org/drawingml/2006/main">
+              <a:graphicData uri="http://schemas.openxmlformats.org/drawingml/2006/picture">
+                <pic:pic xmlns:pic="http://schemas.openxmlformats.org/drawingml/2006/picture">
+                  <pic:nvPicPr>
+                    <pic:cNvPr id="415782876" name=""/>
+                    <pic:cNvPicPr/>
+                  </pic:nvPicPr>
+                  <pic:blipFill>
+                    <a:blip r:embed="rId13"/>
+                    <a:stretch>
+                      <a:fillRect/>
+                    </a:stretch>
+                  </pic:blipFill>
+                  <pic:spPr>
+                    <a:xfrm>
+                      <a:off x="0" y="0"/>
+                      <a:ext cx="3134162" cy="5001323"/>
+                    </a:xfrm>
+                    <a:prstGeom prst="rect">
+                      <a:avLst/>
+                    </a:prstGeom>
+                  </pic:spPr>
+                </pic:pic>
+              </a:graphicData>
+            </a:graphic>
+          </wp:inline>
+        </w:drawing>
+      </w:r>
+      <w:r>
+        <w:rPr>
+          <w:b/>
+          <w:sz w:val="24"/>
+          <w:szCs w:val="24"/>
+          <w:u w:val="single"/>
+        </w:rPr>
+        <w:t xml:space="preserve"> </w:t>
+      </w:r>
+      <w:r>
+        <w:rPr>
+          <w:b/>
+          <w:sz w:val="24"/>
+          <w:szCs w:val="24"/>
+          <w:u w:val="single"/>
+        </w:rPr>
+        <w:drawing>
+          <wp:inline distT="0" distB="0" distL="0" distR="0" wp14:anchorId="72B55376" wp14:editId="314FD027">
+            <wp:extent cx="2438661" cy="5934075"/>
+            <wp:effectExtent l="0" t="0" r="0" b="0"/>
+            <wp:docPr id="1624681162" name="Picture 1" descr="A screenshot of a computer&#10;&#10;Description automatically generated"/>
+            <wp:cNvGraphicFramePr>
+              <a:graphicFrameLocks xmlns:a="http://schemas.openxmlformats.org/drawingml/2006/main" noChangeAspect="1"/>
+            </wp:cNvGraphicFramePr>
+            <a:graphic xmlns:a="http://schemas.openxmlformats.org/drawingml/2006/main">
+              <a:graphicData uri="http://schemas.openxmlformats.org/drawingml/2006/picture">
+                <pic:pic xmlns:pic="http://schemas.openxmlformats.org/drawingml/2006/picture">
+                  <pic:nvPicPr>
+                    <pic:cNvPr id="1624681162" name="Picture 1" descr="A screenshot of a computer&#10;&#10;Description automatically generated"/>
+                    <pic:cNvPicPr/>
+                  </pic:nvPicPr>
+                  <pic:blipFill>
+                    <a:blip r:embed="rId14"/>
+                    <a:stretch>
+                      <a:fillRect/>
+                    </a:stretch>
+                  </pic:blipFill>
+                  <pic:spPr>
+                    <a:xfrm>
+                      <a:off x="0" y="0"/>
+                      <a:ext cx="2440982" cy="5939723"/>
+                    </a:xfrm>
+                    <a:prstGeom prst="rect">
+                      <a:avLst/>
+                    </a:prstGeom>
+                  </pic:spPr>
+                </pic:pic>
+              </a:graphicData>
+            </a:graphic>
+          </wp:inline>
+        </w:drawing>
       </w:r>
       <w:r>
         <w:rPr>
@@ -1446,15 +1693,7 @@
           <w:sz w:val="24"/>
           <w:szCs w:val="24"/>
         </w:rPr>
-        <w:t>The enemy waves will increase faster as time goes on</w:t>
-      </w:r>
-      <w:r>
-        <w:rPr>
-          <w:i/>
-          <w:sz w:val="24"/>
-          <w:szCs w:val="24"/>
-        </w:rPr>
-        <w:t xml:space="preserve">, and the players score will be determined by the number enemies killed and the amount of time survived. The player will be able to move and directionally aim their </w:t>
+        <w:t xml:space="preserve">The enemy waves will increase faster as time goes on, and the players score will be determined by the number enemies killed and the amount of time survived. The player will be able to move and directionally aim their </w:t>
       </w:r>
       <w:proofErr w:type="gramStart"/>
       <w:r>
@@ -1517,9 +1756,8 @@
           <w:sz w:val="24"/>
           <w:szCs w:val="24"/>
         </w:rPr>
-        <w:t xml:space="preserve">As a mobile game, our only controls will go through a touch screen, with a digital analog stick to move around and another digital analog stick to indicate direction of </w:t>
-      </w:r>
-      <w:proofErr w:type="gramStart"/>
+        <w:t>As a mobile game, our only controls will go through a touch screen, with a digital analog stick to move a</w:t>
+      </w:r>
       <w:r>
         <w:rPr>
           <w:bCs/>
@@ -1528,9 +1766,8 @@
           <w:sz w:val="24"/>
           <w:szCs w:val="24"/>
         </w:rPr>
-        <w:t>attack</w:t>
-      </w:r>
-      <w:proofErr w:type="gramEnd"/>
+        <w:t>round. Initially, we were planning to use another stick to indicate the direction of the attack but the scope for this was a bit too large, so we changed the attack to simply work by tapping the screen, and you would attack in the direction your character would face.</w:t>
+      </w:r>
     </w:p>
     <w:p>
       <w:pPr>
@@ -1588,7 +1825,7 @@
                     </pic:cNvPicPr>
                   </pic:nvPicPr>
                   <pic:blipFill>
-                    <a:blip r:embed="rId13">
+                    <a:blip r:embed="rId15">
                       <a:extLst>
                         <a:ext uri="{28A0092B-C50C-407E-A947-70E740481C1C}">
                           <a14:useLocalDpi xmlns:a14="http://schemas.microsoft.com/office/drawing/2010/main" val="0"/>
@@ -1762,7 +1999,6 @@
           <w:sz w:val="24"/>
           <w:szCs w:val="24"/>
         </w:rPr>
-        <w:lastRenderedPageBreak/>
         <w:t>Menu and Screen Descriptions</w:t>
       </w:r>
     </w:p>
@@ -1776,6 +2012,7 @@
       <w:r>
         <w:rPr>
           <w:b/>
+          <w:noProof/>
           <w:sz w:val="24"/>
           <w:szCs w:val="24"/>
         </w:rPr>
@@ -1795,7 +2032,7 @@
                     <pic:cNvPicPr/>
                   </pic:nvPicPr>
                   <pic:blipFill>
-                    <a:blip r:embed="rId14"/>
+                    <a:blip r:embed="rId16"/>
                     <a:stretch>
                       <a:fillRect/>
                     </a:stretch>
@@ -1824,6 +2061,7 @@
       <w:r>
         <w:rPr>
           <w:b/>
+          <w:noProof/>
           <w:sz w:val="24"/>
           <w:szCs w:val="24"/>
         </w:rPr>
@@ -1843,7 +2081,7 @@
                     <pic:cNvPicPr/>
                   </pic:nvPicPr>
                   <pic:blipFill>
-                    <a:blip r:embed="rId15"/>
+                    <a:blip r:embed="rId17"/>
                     <a:stretch>
                       <a:fillRect/>
                     </a:stretch>
@@ -1867,20 +2105,48 @@
     <w:p>
       <w:pPr>
         <w:rPr>
-          <w:b/>
-          <w:i/>
-          <w:iCs/>
-          <w:sz w:val="24"/>
-          <w:szCs w:val="24"/>
-        </w:rPr>
-      </w:pPr>
-      <w:r>
-        <w:rPr>
-          <w:i/>
-          <w:iCs/>
           <w:noProof/>
         </w:rPr>
-        <w:t>These screenshots are simply placeholder but they depict the basic idea behind the Menu UI</w:t>
+      </w:pPr>
+      <w:r>
+        <w:rPr>
+          <w:noProof/>
+        </w:rPr>
+        <w:drawing>
+          <wp:inline distT="0" distB="0" distL="0" distR="0" wp14:anchorId="1B01CA4B" wp14:editId="51C354EF">
+            <wp:extent cx="3981450" cy="2932066"/>
+            <wp:effectExtent l="0" t="0" r="0" b="1905"/>
+            <wp:docPr id="2113495888" name="Picture 1" descr="A screenshot of a video game&#10;&#10;Description automatically generated"/>
+            <wp:cNvGraphicFramePr>
+              <a:graphicFrameLocks xmlns:a="http://schemas.openxmlformats.org/drawingml/2006/main" noChangeAspect="1"/>
+            </wp:cNvGraphicFramePr>
+            <a:graphic xmlns:a="http://schemas.openxmlformats.org/drawingml/2006/main">
+              <a:graphicData uri="http://schemas.openxmlformats.org/drawingml/2006/picture">
+                <pic:pic xmlns:pic="http://schemas.openxmlformats.org/drawingml/2006/picture">
+                  <pic:nvPicPr>
+                    <pic:cNvPr id="2113495888" name="Picture 1" descr="A screenshot of a video game&#10;&#10;Description automatically generated"/>
+                    <pic:cNvPicPr/>
+                  </pic:nvPicPr>
+                  <pic:blipFill>
+                    <a:blip r:embed="rId18"/>
+                    <a:stretch>
+                      <a:fillRect/>
+                    </a:stretch>
+                  </pic:blipFill>
+                  <pic:spPr>
+                    <a:xfrm>
+                      <a:off x="0" y="0"/>
+                      <a:ext cx="3985019" cy="2934694"/>
+                    </a:xfrm>
+                    <a:prstGeom prst="rect">
+                      <a:avLst/>
+                    </a:prstGeom>
+                  </pic:spPr>
+                </pic:pic>
+              </a:graphicData>
+            </a:graphic>
+          </wp:inline>
+        </w:drawing>
       </w:r>
     </w:p>
     <w:p>
@@ -2007,20 +2273,42 @@
       <w:pPr>
         <w:ind w:left="360"/>
         <w:rPr>
-          <w:b/>
-          <w:sz w:val="24"/>
-          <w:szCs w:val="24"/>
-        </w:rPr>
-      </w:pPr>
-      <w:r>
-        <w:rPr>
           <w:bCs/>
           <w:i/>
           <w:iCs/>
           <w:sz w:val="24"/>
           <w:szCs w:val="24"/>
         </w:rPr>
-        <w:t xml:space="preserve">After surviving for X amount of time, the level will “transition” into the next stage where other unique enemies will be </w:t>
+      </w:pPr>
+      <w:r>
+        <w:rPr>
+          <w:bCs/>
+          <w:i/>
+          <w:iCs/>
+          <w:sz w:val="24"/>
+          <w:szCs w:val="24"/>
+        </w:rPr>
+        <w:t>Initially, we were planning to implement a game timer where a</w:t>
+      </w:r>
+      <w:r>
+        <w:rPr>
+          <w:bCs/>
+          <w:i/>
+          <w:iCs/>
+          <w:sz w:val="24"/>
+          <w:szCs w:val="24"/>
+        </w:rPr>
+        <w:t>fter surviving for X amount of time, the level will “transition” into the next stage where other unique enemies will be presented</w:t>
+      </w:r>
+      <w:r>
+        <w:rPr>
+          <w:bCs/>
+          <w:i/>
+          <w:iCs/>
+          <w:sz w:val="24"/>
+          <w:szCs w:val="24"/>
+        </w:rPr>
+        <w:t xml:space="preserve">. However, since this is meant to be a simple arcade game, there is only one </w:t>
       </w:r>
       <w:proofErr w:type="gramStart"/>
       <w:r>
@@ -2031,9 +2319,29 @@
           <w:sz w:val="24"/>
           <w:szCs w:val="24"/>
         </w:rPr>
-        <w:t>presented</w:t>
+        <w:t>level</w:t>
       </w:r>
       <w:proofErr w:type="gramEnd"/>
+      <w:r>
+        <w:rPr>
+          <w:bCs/>
+          <w:i/>
+          <w:iCs/>
+          <w:sz w:val="24"/>
+          <w:szCs w:val="24"/>
+        </w:rPr>
+        <w:t xml:space="preserve"> but the game gets progressively harder as you play. Maybe in the future we will add additional levels.</w:t>
+      </w:r>
+    </w:p>
+    <w:p>
+      <w:pPr>
+        <w:ind w:left="360"/>
+        <w:rPr>
+          <w:b/>
+          <w:sz w:val="24"/>
+          <w:szCs w:val="24"/>
+        </w:rPr>
+      </w:pPr>
     </w:p>
     <w:p>
       <w:pPr>
@@ -2055,6 +2363,7 @@
           <w:sz w:val="24"/>
           <w:szCs w:val="24"/>
         </w:rPr>
+        <w:lastRenderedPageBreak/>
         <w:t>Characters</w:t>
       </w:r>
       <w:bookmarkEnd w:id="7"/>
@@ -2134,26 +2443,8 @@
           <w:sz w:val="24"/>
           <w:szCs w:val="24"/>
         </w:rPr>
-        <w:t>TBD</w:t>
-      </w:r>
-      <w:r>
-        <w:rPr>
-          <w:i/>
-          <w:sz w:val="24"/>
-          <w:szCs w:val="24"/>
-        </w:rPr>
-        <w:t xml:space="preserve"> </w:t>
-      </w:r>
-      <w:proofErr w:type="gramStart"/>
-      <w:r>
-        <w:rPr>
-          <w:i/>
-          <w:sz w:val="24"/>
-          <w:szCs w:val="24"/>
-        </w:rPr>
-        <w:t>at a later date</w:t>
-      </w:r>
-      <w:proofErr w:type="gramEnd"/>
+        <w:t>There is only one enemy type in the game currently, which is our slime, which works as a melee attacker who chases down the player indefinitely and will inflict damage when directly contacting the player.</w:t>
+      </w:r>
     </w:p>
     <w:p>
       <w:pPr>
@@ -2343,7 +2634,6 @@
           <w:sz w:val="24"/>
           <w:szCs w:val="24"/>
         </w:rPr>
-        <w:lastRenderedPageBreak/>
         <w:t>Scoring</w:t>
       </w:r>
       <w:bookmarkEnd w:id="11"/>
@@ -2457,7 +2747,7 @@
         </w:rPr>
         <w:t xml:space="preserve">Please see the following link for any sound inquiries </w:t>
       </w:r>
-      <w:hyperlink r:id="rId16" w:history="1">
+      <w:hyperlink r:id="rId19" w:history="1">
         <w:r>
           <w:rPr>
             <w:rStyle w:val="Hyperlink"/>
@@ -2540,7 +2830,7 @@
         </w:rPr>
         <w:t xml:space="preserve">Please see the following link for any sound inquiries </w:t>
       </w:r>
-      <w:hyperlink r:id="rId17" w:history="1">
+      <w:hyperlink r:id="rId20" w:history="1">
         <w:r>
           <w:rPr>
             <w:rStyle w:val="Hyperlink"/>
@@ -2604,6 +2894,7 @@
           <w:sz w:val="24"/>
           <w:szCs w:val="24"/>
         </w:rPr>
+        <w:lastRenderedPageBreak/>
         <w:t>TBD</w:t>
       </w:r>
     </w:p>
@@ -2659,10 +2950,10 @@
       </w:r>
     </w:p>
     <w:sectPr>
-      <w:headerReference w:type="even" r:id="rId18"/>
-      <w:headerReference w:type="default" r:id="rId19"/>
-      <w:footerReference w:type="even" r:id="rId20"/>
-      <w:footerReference w:type="default" r:id="rId21"/>
+      <w:headerReference w:type="even" r:id="rId21"/>
+      <w:headerReference w:type="default" r:id="rId22"/>
+      <w:footerReference w:type="even" r:id="rId23"/>
+      <w:footerReference w:type="default" r:id="rId24"/>
       <w:pgSz w:w="12240" w:h="15840"/>
       <w:pgMar w:top="1440" w:right="1440" w:bottom="1440" w:left="1440" w:header="720" w:footer="720" w:gutter="0"/>
       <w:pgBorders w:offsetFrom="page">
@@ -4233,7 +4524,12 @@
 </file>
 
 <file path=customXml/item3.xml><?xml version="1.0" encoding="utf-8"?>
-<ct:contentTypeSchema xmlns:ct="http://schemas.microsoft.com/office/2006/metadata/contentType" xmlns:ma="http://schemas.microsoft.com/office/2006/metadata/properties/metaAttributes" ct:_="" ma:_="" ma:contentTypeName="TemplateFile" ma:contentTypeID="0x0101006EDDDB5EE6D98C44930B742096920B300400F5B6D36B3EF94B4E9A635CDF2A18F5B8" ma:contentTypeVersion="33" ma:contentTypeDescription="Create a new document." ma:contentTypeScope="" ma:versionID="37d3ec2b48d53e45b233ad8f52fe1b11"/>
+<?mso-contentType ?>
+<FormTemplates xmlns="http://schemas.microsoft.com/sharepoint/v3/contenttype/forms">
+  <Display>DocumentLibraryForm</Display>
+  <Edit>AssetEditForm</Edit>
+  <New>DocumentLibraryForm</New>
+</FormTemplates>
 </file>
 
 <file path=customXml/item4.xml><?xml version="1.0" encoding="utf-8"?>
@@ -4241,12 +4537,7 @@
 </file>
 
 <file path=customXml/item5.xml><?xml version="1.0" encoding="utf-8"?>
-<?mso-contentType ?>
-<FormTemplates xmlns="http://schemas.microsoft.com/sharepoint/v3/contenttype/forms">
-  <Display>DocumentLibraryForm</Display>
-  <Edit>AssetEditForm</Edit>
-  <New>DocumentLibraryForm</New>
-</FormTemplates>
+<ct:contentTypeSchema xmlns:ct="http://schemas.microsoft.com/office/2006/metadata/contentType" xmlns:ma="http://schemas.microsoft.com/office/2006/metadata/properties/metaAttributes" ct:_="" ma:_="" ma:contentTypeName="TemplateFile" ma:contentTypeID="0x0101006EDDDB5EE6D98C44930B742096920B300400F5B6D36B3EF94B4E9A635CDF2A18F5B8" ma:contentTypeVersion="33" ma:contentTypeDescription="Create a new document." ma:contentTypeScope="" ma:versionID="37d3ec2b48d53e45b233ad8f52fe1b11"/>
 </file>
 
 <file path=customXml/itemProps1.xml><?xml version="1.0" encoding="utf-8"?>
@@ -4266,10 +4557,9 @@
 </file>
 
 <file path=customXml/itemProps3.xml><?xml version="1.0" encoding="utf-8"?>
-<ds:datastoreItem xmlns:ds="http://schemas.openxmlformats.org/officeDocument/2006/customXml" ds:itemID="{F9F1F569-4C10-4968-8575-367736BE939A}">
+<ds:datastoreItem xmlns:ds="http://schemas.openxmlformats.org/officeDocument/2006/customXml" ds:itemID="{DF8A6096-AC3C-41A5-9CB9-998E1823050B}">
   <ds:schemaRefs>
-    <ds:schemaRef ds:uri="http://schemas.microsoft.com/office/2006/metadata/contentType"/>
-    <ds:schemaRef ds:uri="http://schemas.microsoft.com/office/2006/metadata/properties/metaAttributes"/>
+    <ds:schemaRef ds:uri="http://schemas.microsoft.com/sharepoint/v3/contenttype/forms"/>
   </ds:schemaRefs>
 </ds:datastoreItem>
 </file>
@@ -4284,9 +4574,10 @@
 </file>
 
 <file path=customXml/itemProps5.xml><?xml version="1.0" encoding="utf-8"?>
-<ds:datastoreItem xmlns:ds="http://schemas.openxmlformats.org/officeDocument/2006/customXml" ds:itemID="{DF8A6096-AC3C-41A5-9CB9-998E1823050B}">
+<ds:datastoreItem xmlns:ds="http://schemas.openxmlformats.org/officeDocument/2006/customXml" ds:itemID="{F9F1F569-4C10-4968-8575-367736BE939A}">
   <ds:schemaRefs>
-    <ds:schemaRef ds:uri="http://schemas.microsoft.com/sharepoint/v3/contenttype/forms"/>
+    <ds:schemaRef ds:uri="http://schemas.microsoft.com/office/2006/metadata/contentType"/>
+    <ds:schemaRef ds:uri="http://schemas.microsoft.com/office/2006/metadata/properties/metaAttributes"/>
   </ds:schemaRefs>
 </ds:datastoreItem>
 </file>
</xml_diff>